<commit_message>
Added setup for tonight
</commit_message>
<xml_diff>
--- a/Script/Report-Writting-Demo.docx
+++ b/Script/Report-Writting-Demo.docx
@@ -105,7 +105,17 @@
         <w:t xml:space="preserve"> </w:t>
       </w:r>
       <w:r>
-        <w:t xml:space="preserve">cacao* L.) plantations, tree species are combined in different vertical strata</w:t>
+        <w:rPr>
+          <w:iCs/>
+          <w:i/>
+        </w:rPr>
+        <w:t xml:space="preserve">cacao</w:t>
+      </w:r>
+      <w:r>
+        <w:t xml:space="preserve"> </w:t>
+      </w:r>
+      <w:r>
+        <w:t xml:space="preserve">L.) plantations, tree species are combined in different vertical strata</w:t>
       </w:r>
       <w:r>
         <w:t xml:space="preserve"> </w:t>

</xml_diff>

<commit_message>
Added rticles template demo
</commit_message>
<xml_diff>
--- a/Script/Report-Writting-Demo.docx
+++ b/Script/Report-Writting-Demo.docx
@@ -80,7 +80,7 @@
         <w:t xml:space="preserve"> </w:t>
       </w:r>
       <w:r>
-        <w:t xml:space="preserve">(Pérez-Flores et al. 2017)</w:t>
+        <w:t xml:space="preserve">[1]</w:t>
       </w:r>
       <w:r>
         <w:t xml:space="preserve">. Knowing the nutrient composition of litter is useful for planning nutrient management of plantations</w:t>
@@ -89,7 +89,7 @@
         <w:t xml:space="preserve"> </w:t>
       </w:r>
       <w:r>
-        <w:t xml:space="preserve">(Bai et al. 2022)</w:t>
+        <w:t xml:space="preserve">[2]</w:t>
       </w:r>
       <w:r>
         <w:t xml:space="preserve">. In Cocoa (</w:t>
@@ -121,7 +121,7 @@
         <w:t xml:space="preserve"> </w:t>
       </w:r>
       <w:r>
-        <w:t xml:space="preserve">(Fontes et al. 2014; Pérez-Flores et al. 2017)</w:t>
+        <w:t xml:space="preserve">[1,3]</w:t>
       </w:r>
       <w:r>
         <w:t xml:space="preserve">. Cocoa litter has a poor quality</w:t>
@@ -130,7 +130,7 @@
         <w:t xml:space="preserve"> </w:t>
       </w:r>
       <w:r>
-        <w:t xml:space="preserve">Fontes et al. (2014)</w:t>
+        <w:t xml:space="preserve">[3]</w:t>
       </w:r>
       <w:r>
         <w:t xml:space="preserve"> </w:t>
@@ -516,7 +516,7 @@
         <w:t xml:space="preserve"> </w:t>
       </w:r>
       <w:r>
-        <w:t xml:space="preserve">(Adebayo et al. 2020)</w:t>
+        <w:t xml:space="preserve">[4]</w:t>
       </w:r>
       <w:r>
         <w:t xml:space="preserve">.</w:t>
@@ -584,115 +584,22 @@
       </w:r>
     </w:p>
     <w:bookmarkStart w:id="38" w:name="refs"/>
-    <w:bookmarkStart w:id="33" w:name="ref-adebayo2020assessment"/>
+    <w:bookmarkStart w:id="34" w:name="ref-pérez-flores2017a"/>
     <w:p>
       <w:pPr>
         <w:pStyle w:val="Bibliography"/>
       </w:pPr>
       <w:r>
-        <w:t xml:space="preserve">Adebayo, SA, O Bolarin, OJ Malomo, and OF Sulaimon. 2020.</w:t>
+        <w:t xml:space="preserve">1</w:t>
       </w:r>
       <w:r>
         <w:t xml:space="preserve"> </w:t>
       </w:r>
       <w:r>
-        <w:t xml:space="preserve">“Assessment of Agricultural Extension Services Delivery to Cotton Farmers in Oyo State, Nigeria.”</w:t>
-      </w:r>
-      <w:r>
-        <w:t xml:space="preserve"> </w:t>
-      </w:r>
-      <w:r>
-        <w:rPr>
-          <w:iCs/>
-          <w:i/>
-        </w:rPr>
-        <w:t xml:space="preserve">PAT</w:t>
-      </w:r>
-      <w:r>
-        <w:t xml:space="preserve"> </w:t>
-      </w:r>
-      <w:r>
-        <w:t xml:space="preserve">16 (1): 60–74.</w:t>
-      </w:r>
-    </w:p>
-    <w:bookmarkEnd w:id="33"/>
-    <w:bookmarkStart w:id="34" w:name="ref-bai2022leaf"/>
-    <w:p>
-      <w:pPr>
-        <w:pStyle w:val="Bibliography"/>
-      </w:pPr>
-      <w:r>
-        <w:t xml:space="preserve">Bai, Shahla Hosseini, Marta Gallart, Kanika Singh, Godfrey Hannet, Birte Komolong, David Yinil, Damien J Field, Bushra Muqaddas, and Helen M Wallace. 2022.</w:t>
-      </w:r>
-      <w:r>
-        <w:t xml:space="preserve"> </w:t>
-      </w:r>
-      <w:r>
-        <w:t xml:space="preserve">“Leaf Litter Species Affects Decomposition Rate and Nutrient Release in a Cocoa Plantation.”</w:t>
-      </w:r>
-      <w:r>
-        <w:t xml:space="preserve"> </w:t>
-      </w:r>
-      <w:r>
-        <w:rPr>
-          <w:iCs/>
-          <w:i/>
-        </w:rPr>
-        <w:t xml:space="preserve">Agriculture, Ecosystems &amp; Environment</w:t>
-      </w:r>
-      <w:r>
-        <w:t xml:space="preserve"> </w:t>
-      </w:r>
-      <w:r>
-        <w:t xml:space="preserve">324: 107705.</w:t>
-      </w:r>
-    </w:p>
-    <w:bookmarkEnd w:id="34"/>
-    <w:bookmarkStart w:id="35" w:name="ref-fontes2014nutrient"/>
-    <w:p>
-      <w:pPr>
-        <w:pStyle w:val="Bibliography"/>
-      </w:pPr>
-      <w:r>
-        <w:t xml:space="preserve">Fontes, AG, AC Gama-Rodrigues, EF Gama-Rodrigues, MVS Sales, MG Costa, and RCR Machado. 2014.</w:t>
-      </w:r>
-      <w:r>
-        <w:t xml:space="preserve"> </w:t>
-      </w:r>
-      <w:r>
-        <w:t xml:space="preserve">“Nutrient Stocks in Litterfall and Litter in Cocoa Agroforests in Brazil.”</w:t>
-      </w:r>
-      <w:r>
-        <w:t xml:space="preserve"> </w:t>
-      </w:r>
-      <w:r>
-        <w:rPr>
-          <w:iCs/>
-          <w:i/>
-        </w:rPr>
-        <w:t xml:space="preserve">Plant and Soil</w:t>
-      </w:r>
-      <w:r>
-        <w:t xml:space="preserve"> </w:t>
-      </w:r>
-      <w:r>
-        <w:t xml:space="preserve">383 (1): 313–35.</w:t>
-      </w:r>
-    </w:p>
-    <w:bookmarkEnd w:id="35"/>
-    <w:bookmarkStart w:id="37" w:name="ref-pérez-flores2017a"/>
-    <w:p>
-      <w:pPr>
-        <w:pStyle w:val="Bibliography"/>
-      </w:pPr>
-      <w:r>
-        <w:t xml:space="preserve">Pérez-Flores, Julián, Alejandra Arias Pérez, Yesenia Primo Suárez, Vinicio Calderón Bolaina, and Asunción López Quiroga. 2017.</w:t>
-      </w:r>
-      <w:r>
-        <w:t xml:space="preserve"> </w:t>
-      </w:r>
-      <w:r>
-        <w:t xml:space="preserve">“Leaf Litter and Its Nutrient Contribution in the Cacao Agroforestry System.”</w:t>
+        <w:t xml:space="preserve">	</w:t>
+      </w:r>
+      <w:r>
+        <w:t xml:space="preserve">Pérez-Flores, J., Pérez, A.A., Suárez, Y.P., Bolaina, V.C. and Quiroga, A.L. (2017) Leaf Litter and Its Nutrient Contribution in the Cacao Agroforestry System.</w:t>
       </w:r>
       <w:r>
         <w:t xml:space="preserve"> </w:t>
@@ -705,12 +612,12 @@
         <w:t xml:space="preserve">Agroforestry Systems</w:t>
       </w:r>
       <w:r>
-        <w:t xml:space="preserve">, June.</w:t>
+        <w:t xml:space="preserve">.</w:t>
       </w:r>
       <w:r>
         <w:t xml:space="preserve"> </w:t>
       </w:r>
-      <w:hyperlink r:id="rId36">
+      <w:hyperlink r:id="rId33">
         <w:r>
           <w:rPr>
             <w:rStyle w:val="Hyperlink"/>
@@ -720,6 +627,141 @@
       </w:hyperlink>
       <w:r>
         <w:t xml:space="preserve">.</w:t>
+      </w:r>
+    </w:p>
+    <w:bookmarkEnd w:id="34"/>
+    <w:bookmarkStart w:id="35" w:name="ref-bai2022leaf"/>
+    <w:p>
+      <w:pPr>
+        <w:pStyle w:val="Bibliography"/>
+      </w:pPr>
+      <w:r>
+        <w:t xml:space="preserve">2</w:t>
+      </w:r>
+      <w:r>
+        <w:t xml:space="preserve"> </w:t>
+      </w:r>
+      <w:r>
+        <w:t xml:space="preserve">	</w:t>
+      </w:r>
+      <w:r>
+        <w:t xml:space="preserve">Bai, S.H., Gallart, M., Singh, K., Hannet, G., Komolong, B., Yinil, D., Field, D.J., Muqaddas, B. and Wallace, H.M. (2022) Leaf Litter Species Affects Decomposition Rate and Nutrient Release in a Cocoa Plantation.</w:t>
+      </w:r>
+      <w:r>
+        <w:t xml:space="preserve"> </w:t>
+      </w:r>
+      <w:r>
+        <w:rPr>
+          <w:iCs/>
+          <w:i/>
+        </w:rPr>
+        <w:t xml:space="preserve">Agriculture, Ecosystems &amp; Environment</w:t>
+      </w:r>
+      <w:r>
+        <w:t xml:space="preserve">, Elsevier,</w:t>
+      </w:r>
+      <w:r>
+        <w:t xml:space="preserve"> </w:t>
+      </w:r>
+      <w:r>
+        <w:rPr>
+          <w:bCs/>
+          <w:b/>
+        </w:rPr>
+        <w:t xml:space="preserve">324</w:t>
+      </w:r>
+      <w:r>
+        <w:t xml:space="preserve">, 107705.</w:t>
+      </w:r>
+    </w:p>
+    <w:bookmarkEnd w:id="35"/>
+    <w:bookmarkStart w:id="36" w:name="ref-fontes2014nutrient"/>
+    <w:p>
+      <w:pPr>
+        <w:pStyle w:val="Bibliography"/>
+      </w:pPr>
+      <w:r>
+        <w:t xml:space="preserve">3</w:t>
+      </w:r>
+      <w:r>
+        <w:t xml:space="preserve"> </w:t>
+      </w:r>
+      <w:r>
+        <w:t xml:space="preserve">	</w:t>
+      </w:r>
+      <w:r>
+        <w:t xml:space="preserve">Fontes, A., Gama-Rodrigues, A., Gama-Rodrigues, E., Sales, M., Costa, M. and Machado, R. (2014) Nutrient Stocks in Litterfall and Litter in Cocoa Agroforests in Brazil.</w:t>
+      </w:r>
+      <w:r>
+        <w:t xml:space="preserve"> </w:t>
+      </w:r>
+      <w:r>
+        <w:rPr>
+          <w:iCs/>
+          <w:i/>
+        </w:rPr>
+        <w:t xml:space="preserve">Plant and soil</w:t>
+      </w:r>
+      <w:r>
+        <w:t xml:space="preserve">, Springer,</w:t>
+      </w:r>
+      <w:r>
+        <w:t xml:space="preserve"> </w:t>
+      </w:r>
+      <w:r>
+        <w:rPr>
+          <w:bCs/>
+          <w:b/>
+        </w:rPr>
+        <w:t xml:space="preserve">383</w:t>
+      </w:r>
+      <w:r>
+        <w:t xml:space="preserve">, 313–335.</w:t>
+      </w:r>
+    </w:p>
+    <w:bookmarkEnd w:id="36"/>
+    <w:bookmarkStart w:id="37" w:name="ref-adebayo2020assessment"/>
+    <w:p>
+      <w:pPr>
+        <w:pStyle w:val="Bibliography"/>
+      </w:pPr>
+      <w:r>
+        <w:t xml:space="preserve">4</w:t>
+      </w:r>
+      <w:r>
+        <w:t xml:space="preserve"> </w:t>
+      </w:r>
+      <w:r>
+        <w:t xml:space="preserve">	</w:t>
+      </w:r>
+      <w:r>
+        <w:t xml:space="preserve">Adebayo, S., Bolarin, O., Malomo, O. and Sulaimon, O. (2020) Assessment of Agricultural Extension Services Delivery to Cotton Farmers in Oyo State, Nigeria.</w:t>
+      </w:r>
+      <w:r>
+        <w:t xml:space="preserve"> </w:t>
+      </w:r>
+      <w:r>
+        <w:rPr>
+          <w:iCs/>
+          <w:i/>
+        </w:rPr>
+        <w:t xml:space="preserve">PAT</w:t>
+      </w:r>
+      <w:r>
+        <w:t xml:space="preserve">,</w:t>
+      </w:r>
+      <w:r>
+        <w:t xml:space="preserve"> </w:t>
+      </w:r>
+      <w:r>
+        <w:rPr>
+          <w:bCs/>
+          <w:b/>
+        </w:rPr>
+        <w:t xml:space="preserve">16</w:t>
+      </w:r>
+      <w:r>
+        <w:t xml:space="preserve">, 60–74.</w:t>
       </w:r>
     </w:p>
     <w:bookmarkEnd w:id="37"/>

</xml_diff>